<commit_message>
add slight disclaimer about installation order
</commit_message>
<xml_diff>
--- a/docs/docx/1 Moodle Developer Environment Setup Guide.docx
+++ b/docs/docx/1 Moodle Developer Environment Setup Guide.docx
@@ -1,6 +1,6 @@
 
 <file path=word/document.xml><?xml version="1.0" encoding="utf-8"?>
-<w:document xmlns:wpc="http://schemas.microsoft.com/office/word/2010/wordprocessingCanvas" xmlns:cx="http://schemas.microsoft.com/office/drawing/2014/chartex" xmlns:cx1="http://schemas.microsoft.com/office/drawing/2015/9/8/chartex" xmlns:cx2="http://schemas.microsoft.com/office/drawing/2015/10/21/chartex" xmlns:cx3="http://schemas.microsoft.com/office/drawing/2016/5/9/chartex" xmlns:cx4="http://schemas.microsoft.com/office/drawing/2016/5/10/chartex" xmlns:cx5="http://schemas.microsoft.com/office/drawing/2016/5/11/chartex" xmlns:cx6="http://schemas.microsoft.com/office/drawing/2016/5/12/chartex" xmlns:cx7="http://schemas.microsoft.com/office/drawing/2016/5/13/chartex" xmlns:cx8="http://schemas.microsoft.com/office/drawing/2016/5/14/chartex" xmlns:mc="http://schemas.openxmlformats.org/markup-compatibility/2006" xmlns:aink="http://schemas.microsoft.com/office/drawing/2016/ink" xmlns:am3d="http://schemas.microsoft.com/office/drawing/2017/model3d" xmlns:o="urn:schemas-microsoft-com:office:office" xmlns:r="http://schemas.openxmlformats.org/officeDocument/2006/relationships" xmlns:m="http://schemas.openxmlformats.org/officeDocument/2006/math" xmlns:v="urn:schemas-microsoft-com:vml" xmlns:wp14="http://schemas.microsoft.com/office/word/2010/wordprocessingDrawing" xmlns:wp="http://schemas.openxmlformats.org/drawingml/2006/wordprocessingDrawing" xmlns:w10="urn:schemas-microsoft-com:office:word" xmlns:w="http://schemas.openxmlformats.org/wordprocessingml/2006/main" xmlns:w14="http://schemas.microsoft.com/office/word/2010/wordml" xmlns:w15="http://schemas.microsoft.com/office/word/2012/wordml" xmlns:w16cex="http://schemas.microsoft.com/office/word/2018/wordml/cex" xmlns:w16cid="http://schemas.microsoft.com/office/word/2016/wordml/cid" xmlns:w16="http://schemas.microsoft.com/office/word/2018/wordml" xmlns:w16se="http://schemas.microsoft.com/office/word/2015/wordml/symex" xmlns:wpg="http://schemas.microsoft.com/office/word/2010/wordprocessingGroup" xmlns:wpi="http://schemas.microsoft.com/office/word/2010/wordprocessingInk" xmlns:wne="http://schemas.microsoft.com/office/word/2006/wordml" xmlns:wps="http://schemas.microsoft.com/office/word/2010/wordprocessingShape" mc:Ignorable="w14 w15 w16se w16cid w16 w16cex wp14">
+<w:document xmlns:wpc="http://schemas.microsoft.com/office/word/2010/wordprocessingCanvas" xmlns:cx="http://schemas.microsoft.com/office/drawing/2014/chartex" xmlns:cx1="http://schemas.microsoft.com/office/drawing/2015/9/8/chartex" xmlns:cx2="http://schemas.microsoft.com/office/drawing/2015/10/21/chartex" xmlns:cx3="http://schemas.microsoft.com/office/drawing/2016/5/9/chartex" xmlns:cx4="http://schemas.microsoft.com/office/drawing/2016/5/10/chartex" xmlns:cx5="http://schemas.microsoft.com/office/drawing/2016/5/11/chartex" xmlns:cx6="http://schemas.microsoft.com/office/drawing/2016/5/12/chartex" xmlns:cx7="http://schemas.microsoft.com/office/drawing/2016/5/13/chartex" xmlns:cx8="http://schemas.microsoft.com/office/drawing/2016/5/14/chartex" xmlns:mc="http://schemas.openxmlformats.org/markup-compatibility/2006" xmlns:aink="http://schemas.microsoft.com/office/drawing/2016/ink" xmlns:am3d="http://schemas.microsoft.com/office/drawing/2017/model3d" xmlns:o="urn:schemas-microsoft-com:office:office" xmlns:r="http://schemas.openxmlformats.org/officeDocument/2006/relationships" xmlns:m="http://schemas.openxmlformats.org/officeDocument/2006/math" xmlns:v="urn:schemas-microsoft-com:vml" xmlns:wp14="http://schemas.microsoft.com/office/word/2010/wordprocessingDrawing" xmlns:wp="http://schemas.openxmlformats.org/drawingml/2006/wordprocessingDrawing" xmlns:w10="urn:schemas-microsoft-com:office:word" xmlns:w="http://schemas.openxmlformats.org/wordprocessingml/2006/main" xmlns:w14="http://schemas.microsoft.com/office/word/2010/wordml" xmlns:w15="http://schemas.microsoft.com/office/word/2012/wordml" xmlns:w16cid="http://schemas.microsoft.com/office/word/2016/wordml/cid" xmlns:w16se="http://schemas.microsoft.com/office/word/2015/wordml/symex" xmlns:wpg="http://schemas.microsoft.com/office/word/2010/wordprocessingGroup" xmlns:wpi="http://schemas.microsoft.com/office/word/2010/wordprocessingInk" xmlns:wne="http://schemas.microsoft.com/office/word/2006/wordml" xmlns:wps="http://schemas.microsoft.com/office/word/2010/wordprocessingShape" mc:Ignorable="w14 w15 w16se w16cid wp14">
   <w:body>
     <w:p>
       <w:pPr>
@@ -99,6 +99,36 @@
           <w:szCs w:val="24"/>
         </w:rPr>
         <w:t>machine.</w:t>
+      </w:r>
+      <w:r>
+        <w:rPr>
+          <w:sz w:val="24"/>
+          <w:szCs w:val="24"/>
+        </w:rPr>
+        <w:t xml:space="preserve"> </w:t>
+      </w:r>
+      <w:r>
+        <w:rPr>
+          <w:sz w:val="24"/>
+          <w:szCs w:val="24"/>
+        </w:rPr>
+        <w:t xml:space="preserve">NOTE: some of these steps may be out of order depending on which </w:t>
+      </w:r>
+      <w:r>
+        <w:rPr>
+          <w:sz w:val="24"/>
+          <w:szCs w:val="24"/>
+        </w:rPr>
+        <w:t>Moodle</w:t>
+      </w:r>
+      <w:bookmarkStart w:id="0" w:name="_GoBack"/>
+      <w:bookmarkEnd w:id="0"/>
+      <w:r>
+        <w:rPr>
+          <w:sz w:val="24"/>
+          <w:szCs w:val="24"/>
+        </w:rPr>
+        <w:t xml:space="preserve"> version you install.</w:t>
       </w:r>
     </w:p>
     <w:p>
@@ -233,7 +263,23 @@
           <w:sz w:val="24"/>
           <w:szCs w:val="24"/>
         </w:rPr>
-        <w:t>After unzipping and moving the moodle files, run “Start Moodle.exe” to set up the initial installation.</w:t>
+        <w:t xml:space="preserve">After unzipping and moving the </w:t>
+      </w:r>
+      <w:proofErr w:type="spellStart"/>
+      <w:r>
+        <w:rPr>
+          <w:sz w:val="24"/>
+          <w:szCs w:val="24"/>
+        </w:rPr>
+        <w:t>moodle</w:t>
+      </w:r>
+      <w:proofErr w:type="spellEnd"/>
+      <w:r>
+        <w:rPr>
+          <w:sz w:val="24"/>
+          <w:szCs w:val="24"/>
+        </w:rPr>
+        <w:t xml:space="preserve"> files, run “Start Moodle.exe” to set up the initial installation.</w:t>
       </w:r>
     </w:p>
     <w:p>
@@ -253,7 +299,23 @@
           <w:sz w:val="24"/>
           <w:szCs w:val="24"/>
         </w:rPr>
-        <w:t xml:space="preserve">Once “Start Moodle.exe” is running, do not close it to stop moodle, instead use the “stop Moodle.exe” </w:t>
+        <w:t xml:space="preserve">Once “Start Moodle.exe” is running, do not close it to stop </w:t>
+      </w:r>
+      <w:proofErr w:type="spellStart"/>
+      <w:r>
+        <w:rPr>
+          <w:sz w:val="24"/>
+          <w:szCs w:val="24"/>
+        </w:rPr>
+        <w:t>moodle</w:t>
+      </w:r>
+      <w:proofErr w:type="spellEnd"/>
+      <w:r>
+        <w:rPr>
+          <w:sz w:val="24"/>
+          <w:szCs w:val="24"/>
+        </w:rPr>
+        <w:t xml:space="preserve">, instead use the “stop Moodle.exe” </w:t>
       </w:r>
     </w:p>
     <w:p>
@@ -510,7 +572,23 @@
           <w:szCs w:val="24"/>
         </w:rPr>
         <w:lastRenderedPageBreak/>
-        <w:t xml:space="preserve">On the next page, moodle will run through a bunch of server checks(they should all be “OK”), wait till these are complete and </w:t>
+        <w:t xml:space="preserve">On the next page, </w:t>
+      </w:r>
+      <w:proofErr w:type="spellStart"/>
+      <w:r>
+        <w:rPr>
+          <w:sz w:val="24"/>
+          <w:szCs w:val="24"/>
+        </w:rPr>
+        <w:t>moodle</w:t>
+      </w:r>
+      <w:proofErr w:type="spellEnd"/>
+      <w:r>
+        <w:rPr>
+          <w:sz w:val="24"/>
+          <w:szCs w:val="24"/>
+        </w:rPr>
+        <w:t xml:space="preserve"> will run through a bunch of server checks(they should all be “OK”), wait till these are complete and </w:t>
       </w:r>
       <w:r>
         <w:rPr>
@@ -1081,7 +1159,7 @@
 </file>
 
 <file path=word/endnotes.xml><?xml version="1.0" encoding="utf-8"?>
-<w:endnotes xmlns:wpc="http://schemas.microsoft.com/office/word/2010/wordprocessingCanvas" xmlns:cx="http://schemas.microsoft.com/office/drawing/2014/chartex" xmlns:cx1="http://schemas.microsoft.com/office/drawing/2015/9/8/chartex" xmlns:cx2="http://schemas.microsoft.com/office/drawing/2015/10/21/chartex" xmlns:cx3="http://schemas.microsoft.com/office/drawing/2016/5/9/chartex" xmlns:cx4="http://schemas.microsoft.com/office/drawing/2016/5/10/chartex" xmlns:cx5="http://schemas.microsoft.com/office/drawing/2016/5/11/chartex" xmlns:cx6="http://schemas.microsoft.com/office/drawing/2016/5/12/chartex" xmlns:cx7="http://schemas.microsoft.com/office/drawing/2016/5/13/chartex" xmlns:cx8="http://schemas.microsoft.com/office/drawing/2016/5/14/chartex" xmlns:mc="http://schemas.openxmlformats.org/markup-compatibility/2006" xmlns:aink="http://schemas.microsoft.com/office/drawing/2016/ink" xmlns:am3d="http://schemas.microsoft.com/office/drawing/2017/model3d" xmlns:o="urn:schemas-microsoft-com:office:office" xmlns:r="http://schemas.openxmlformats.org/officeDocument/2006/relationships" xmlns:m="http://schemas.openxmlformats.org/officeDocument/2006/math" xmlns:v="urn:schemas-microsoft-com:vml" xmlns:wp14="http://schemas.microsoft.com/office/word/2010/wordprocessingDrawing" xmlns:wp="http://schemas.openxmlformats.org/drawingml/2006/wordprocessingDrawing" xmlns:w10="urn:schemas-microsoft-com:office:word" xmlns:w="http://schemas.openxmlformats.org/wordprocessingml/2006/main" xmlns:w14="http://schemas.microsoft.com/office/word/2010/wordml" xmlns:w15="http://schemas.microsoft.com/office/word/2012/wordml" xmlns:w16cex="http://schemas.microsoft.com/office/word/2018/wordml/cex" xmlns:w16cid="http://schemas.microsoft.com/office/word/2016/wordml/cid" xmlns:w16="http://schemas.microsoft.com/office/word/2018/wordml" xmlns:w16se="http://schemas.microsoft.com/office/word/2015/wordml/symex" xmlns:wpg="http://schemas.microsoft.com/office/word/2010/wordprocessingGroup" xmlns:wpi="http://schemas.microsoft.com/office/word/2010/wordprocessingInk" xmlns:wne="http://schemas.microsoft.com/office/word/2006/wordml" xmlns:wps="http://schemas.microsoft.com/office/word/2010/wordprocessingShape" mc:Ignorable="w14 w15 w16se w16cid w16 w16cex wp14">
+<w:endnotes xmlns:wpc="http://schemas.microsoft.com/office/word/2010/wordprocessingCanvas" xmlns:cx="http://schemas.microsoft.com/office/drawing/2014/chartex" xmlns:cx1="http://schemas.microsoft.com/office/drawing/2015/9/8/chartex" xmlns:cx2="http://schemas.microsoft.com/office/drawing/2015/10/21/chartex" xmlns:cx3="http://schemas.microsoft.com/office/drawing/2016/5/9/chartex" xmlns:cx4="http://schemas.microsoft.com/office/drawing/2016/5/10/chartex" xmlns:cx5="http://schemas.microsoft.com/office/drawing/2016/5/11/chartex" xmlns:cx6="http://schemas.microsoft.com/office/drawing/2016/5/12/chartex" xmlns:cx7="http://schemas.microsoft.com/office/drawing/2016/5/13/chartex" xmlns:cx8="http://schemas.microsoft.com/office/drawing/2016/5/14/chartex" xmlns:mc="http://schemas.openxmlformats.org/markup-compatibility/2006" xmlns:aink="http://schemas.microsoft.com/office/drawing/2016/ink" xmlns:am3d="http://schemas.microsoft.com/office/drawing/2017/model3d" xmlns:o="urn:schemas-microsoft-com:office:office" xmlns:r="http://schemas.openxmlformats.org/officeDocument/2006/relationships" xmlns:m="http://schemas.openxmlformats.org/officeDocument/2006/math" xmlns:v="urn:schemas-microsoft-com:vml" xmlns:wp14="http://schemas.microsoft.com/office/word/2010/wordprocessingDrawing" xmlns:wp="http://schemas.openxmlformats.org/drawingml/2006/wordprocessingDrawing" xmlns:w10="urn:schemas-microsoft-com:office:word" xmlns:w="http://schemas.openxmlformats.org/wordprocessingml/2006/main" xmlns:w14="http://schemas.microsoft.com/office/word/2010/wordml" xmlns:w15="http://schemas.microsoft.com/office/word/2012/wordml" xmlns:w16cid="http://schemas.microsoft.com/office/word/2016/wordml/cid" xmlns:w16se="http://schemas.microsoft.com/office/word/2015/wordml/symex" xmlns:wpg="http://schemas.microsoft.com/office/word/2010/wordprocessingGroup" xmlns:wpi="http://schemas.microsoft.com/office/word/2010/wordprocessingInk" xmlns:wne="http://schemas.microsoft.com/office/word/2006/wordml" xmlns:wps="http://schemas.microsoft.com/office/word/2010/wordprocessingShape" mc:Ignorable="w14 w15 w16se w16cid wp14">
   <w:endnote w:type="separator" w:id="-1">
     <w:p>
       <w:pPr>
@@ -1106,7 +1184,7 @@
 </file>
 
 <file path=word/footer1.xml><?xml version="1.0" encoding="utf-8"?>
-<w:ftr xmlns:wpc="http://schemas.microsoft.com/office/word/2010/wordprocessingCanvas" xmlns:cx="http://schemas.microsoft.com/office/drawing/2014/chartex" xmlns:cx1="http://schemas.microsoft.com/office/drawing/2015/9/8/chartex" xmlns:cx2="http://schemas.microsoft.com/office/drawing/2015/10/21/chartex" xmlns:cx3="http://schemas.microsoft.com/office/drawing/2016/5/9/chartex" xmlns:cx4="http://schemas.microsoft.com/office/drawing/2016/5/10/chartex" xmlns:cx5="http://schemas.microsoft.com/office/drawing/2016/5/11/chartex" xmlns:cx6="http://schemas.microsoft.com/office/drawing/2016/5/12/chartex" xmlns:cx7="http://schemas.microsoft.com/office/drawing/2016/5/13/chartex" xmlns:cx8="http://schemas.microsoft.com/office/drawing/2016/5/14/chartex" xmlns:mc="http://schemas.openxmlformats.org/markup-compatibility/2006" xmlns:aink="http://schemas.microsoft.com/office/drawing/2016/ink" xmlns:am3d="http://schemas.microsoft.com/office/drawing/2017/model3d" xmlns:o="urn:schemas-microsoft-com:office:office" xmlns:r="http://schemas.openxmlformats.org/officeDocument/2006/relationships" xmlns:m="http://schemas.openxmlformats.org/officeDocument/2006/math" xmlns:v="urn:schemas-microsoft-com:vml" xmlns:wp14="http://schemas.microsoft.com/office/word/2010/wordprocessingDrawing" xmlns:wp="http://schemas.openxmlformats.org/drawingml/2006/wordprocessingDrawing" xmlns:w10="urn:schemas-microsoft-com:office:word" xmlns:w="http://schemas.openxmlformats.org/wordprocessingml/2006/main" xmlns:w14="http://schemas.microsoft.com/office/word/2010/wordml" xmlns:w15="http://schemas.microsoft.com/office/word/2012/wordml" xmlns:w16cex="http://schemas.microsoft.com/office/word/2018/wordml/cex" xmlns:w16cid="http://schemas.microsoft.com/office/word/2016/wordml/cid" xmlns:w16="http://schemas.microsoft.com/office/word/2018/wordml" xmlns:w16se="http://schemas.microsoft.com/office/word/2015/wordml/symex" xmlns:wpg="http://schemas.microsoft.com/office/word/2010/wordprocessingGroup" xmlns:wpi="http://schemas.microsoft.com/office/word/2010/wordprocessingInk" xmlns:wne="http://schemas.microsoft.com/office/word/2006/wordml" xmlns:wps="http://schemas.microsoft.com/office/word/2010/wordprocessingShape" mc:Ignorable="w14 w15 w16se w16cid w16 w16cex wp14">
+<w:ftr xmlns:wpc="http://schemas.microsoft.com/office/word/2010/wordprocessingCanvas" xmlns:cx="http://schemas.microsoft.com/office/drawing/2014/chartex" xmlns:cx1="http://schemas.microsoft.com/office/drawing/2015/9/8/chartex" xmlns:cx2="http://schemas.microsoft.com/office/drawing/2015/10/21/chartex" xmlns:cx3="http://schemas.microsoft.com/office/drawing/2016/5/9/chartex" xmlns:cx4="http://schemas.microsoft.com/office/drawing/2016/5/10/chartex" xmlns:cx5="http://schemas.microsoft.com/office/drawing/2016/5/11/chartex" xmlns:cx6="http://schemas.microsoft.com/office/drawing/2016/5/12/chartex" xmlns:cx7="http://schemas.microsoft.com/office/drawing/2016/5/13/chartex" xmlns:cx8="http://schemas.microsoft.com/office/drawing/2016/5/14/chartex" xmlns:mc="http://schemas.openxmlformats.org/markup-compatibility/2006" xmlns:aink="http://schemas.microsoft.com/office/drawing/2016/ink" xmlns:am3d="http://schemas.microsoft.com/office/drawing/2017/model3d" xmlns:o="urn:schemas-microsoft-com:office:office" xmlns:r="http://schemas.openxmlformats.org/officeDocument/2006/relationships" xmlns:m="http://schemas.openxmlformats.org/officeDocument/2006/math" xmlns:v="urn:schemas-microsoft-com:vml" xmlns:wp14="http://schemas.microsoft.com/office/word/2010/wordprocessingDrawing" xmlns:wp="http://schemas.openxmlformats.org/drawingml/2006/wordprocessingDrawing" xmlns:w10="urn:schemas-microsoft-com:office:word" xmlns:w="http://schemas.openxmlformats.org/wordprocessingml/2006/main" xmlns:w14="http://schemas.microsoft.com/office/word/2010/wordml" xmlns:w15="http://schemas.microsoft.com/office/word/2012/wordml" xmlns:w16cid="http://schemas.microsoft.com/office/word/2016/wordml/cid" xmlns:w16se="http://schemas.microsoft.com/office/word/2015/wordml/symex" xmlns:wpg="http://schemas.microsoft.com/office/word/2010/wordprocessingGroup" xmlns:wpi="http://schemas.microsoft.com/office/word/2010/wordprocessingInk" xmlns:wne="http://schemas.microsoft.com/office/word/2006/wordml" xmlns:wps="http://schemas.microsoft.com/office/word/2010/wordprocessingShape" mc:Ignorable="w14 w15 w16se w16cid wp14">
   <w:p>
     <w:pPr>
       <w:pStyle w:val="Footer"/>
@@ -1116,7 +1194,7 @@
 </file>
 
 <file path=word/footer2.xml><?xml version="1.0" encoding="utf-8"?>
-<w:ftr xmlns:wpc="http://schemas.microsoft.com/office/word/2010/wordprocessingCanvas" xmlns:cx="http://schemas.microsoft.com/office/drawing/2014/chartex" xmlns:cx1="http://schemas.microsoft.com/office/drawing/2015/9/8/chartex" xmlns:cx2="http://schemas.microsoft.com/office/drawing/2015/10/21/chartex" xmlns:cx3="http://schemas.microsoft.com/office/drawing/2016/5/9/chartex" xmlns:cx4="http://schemas.microsoft.com/office/drawing/2016/5/10/chartex" xmlns:cx5="http://schemas.microsoft.com/office/drawing/2016/5/11/chartex" xmlns:cx6="http://schemas.microsoft.com/office/drawing/2016/5/12/chartex" xmlns:cx7="http://schemas.microsoft.com/office/drawing/2016/5/13/chartex" xmlns:cx8="http://schemas.microsoft.com/office/drawing/2016/5/14/chartex" xmlns:mc="http://schemas.openxmlformats.org/markup-compatibility/2006" xmlns:aink="http://schemas.microsoft.com/office/drawing/2016/ink" xmlns:am3d="http://schemas.microsoft.com/office/drawing/2017/model3d" xmlns:o="urn:schemas-microsoft-com:office:office" xmlns:r="http://schemas.openxmlformats.org/officeDocument/2006/relationships" xmlns:m="http://schemas.openxmlformats.org/officeDocument/2006/math" xmlns:v="urn:schemas-microsoft-com:vml" xmlns:wp14="http://schemas.microsoft.com/office/word/2010/wordprocessingDrawing" xmlns:wp="http://schemas.openxmlformats.org/drawingml/2006/wordprocessingDrawing" xmlns:w10="urn:schemas-microsoft-com:office:word" xmlns:w="http://schemas.openxmlformats.org/wordprocessingml/2006/main" xmlns:w14="http://schemas.microsoft.com/office/word/2010/wordml" xmlns:w15="http://schemas.microsoft.com/office/word/2012/wordml" xmlns:w16cex="http://schemas.microsoft.com/office/word/2018/wordml/cex" xmlns:w16cid="http://schemas.microsoft.com/office/word/2016/wordml/cid" xmlns:w16="http://schemas.microsoft.com/office/word/2018/wordml" xmlns:w16se="http://schemas.microsoft.com/office/word/2015/wordml/symex" xmlns:wpg="http://schemas.microsoft.com/office/word/2010/wordprocessingGroup" xmlns:wpi="http://schemas.microsoft.com/office/word/2010/wordprocessingInk" xmlns:wne="http://schemas.microsoft.com/office/word/2006/wordml" xmlns:wps="http://schemas.microsoft.com/office/word/2010/wordprocessingShape" mc:Ignorable="w14 w15 w16se w16cid w16 w16cex wp14">
+<w:ftr xmlns:wpc="http://schemas.microsoft.com/office/word/2010/wordprocessingCanvas" xmlns:cx="http://schemas.microsoft.com/office/drawing/2014/chartex" xmlns:cx1="http://schemas.microsoft.com/office/drawing/2015/9/8/chartex" xmlns:cx2="http://schemas.microsoft.com/office/drawing/2015/10/21/chartex" xmlns:cx3="http://schemas.microsoft.com/office/drawing/2016/5/9/chartex" xmlns:cx4="http://schemas.microsoft.com/office/drawing/2016/5/10/chartex" xmlns:cx5="http://schemas.microsoft.com/office/drawing/2016/5/11/chartex" xmlns:cx6="http://schemas.microsoft.com/office/drawing/2016/5/12/chartex" xmlns:cx7="http://schemas.microsoft.com/office/drawing/2016/5/13/chartex" xmlns:cx8="http://schemas.microsoft.com/office/drawing/2016/5/14/chartex" xmlns:mc="http://schemas.openxmlformats.org/markup-compatibility/2006" xmlns:aink="http://schemas.microsoft.com/office/drawing/2016/ink" xmlns:am3d="http://schemas.microsoft.com/office/drawing/2017/model3d" xmlns:o="urn:schemas-microsoft-com:office:office" xmlns:r="http://schemas.openxmlformats.org/officeDocument/2006/relationships" xmlns:m="http://schemas.openxmlformats.org/officeDocument/2006/math" xmlns:v="urn:schemas-microsoft-com:vml" xmlns:wp14="http://schemas.microsoft.com/office/word/2010/wordprocessingDrawing" xmlns:wp="http://schemas.openxmlformats.org/drawingml/2006/wordprocessingDrawing" xmlns:w10="urn:schemas-microsoft-com:office:word" xmlns:w="http://schemas.openxmlformats.org/wordprocessingml/2006/main" xmlns:w14="http://schemas.microsoft.com/office/word/2010/wordml" xmlns:w15="http://schemas.microsoft.com/office/word/2012/wordml" xmlns:w16cid="http://schemas.microsoft.com/office/word/2016/wordml/cid" xmlns:w16se="http://schemas.microsoft.com/office/word/2015/wordml/symex" xmlns:wpg="http://schemas.microsoft.com/office/word/2010/wordprocessingGroup" xmlns:wpi="http://schemas.microsoft.com/office/word/2010/wordprocessingInk" xmlns:wne="http://schemas.microsoft.com/office/word/2006/wordml" xmlns:wps="http://schemas.microsoft.com/office/word/2010/wordprocessingShape" mc:Ignorable="w14 w15 w16se w16cid wp14">
   <w:p>
     <w:pPr>
       <w:pStyle w:val="Footer"/>
@@ -1126,7 +1204,7 @@
 </file>
 
 <file path=word/footer3.xml><?xml version="1.0" encoding="utf-8"?>
-<w:ftr xmlns:wpc="http://schemas.microsoft.com/office/word/2010/wordprocessingCanvas" xmlns:cx="http://schemas.microsoft.com/office/drawing/2014/chartex" xmlns:cx1="http://schemas.microsoft.com/office/drawing/2015/9/8/chartex" xmlns:cx2="http://schemas.microsoft.com/office/drawing/2015/10/21/chartex" xmlns:cx3="http://schemas.microsoft.com/office/drawing/2016/5/9/chartex" xmlns:cx4="http://schemas.microsoft.com/office/drawing/2016/5/10/chartex" xmlns:cx5="http://schemas.microsoft.com/office/drawing/2016/5/11/chartex" xmlns:cx6="http://schemas.microsoft.com/office/drawing/2016/5/12/chartex" xmlns:cx7="http://schemas.microsoft.com/office/drawing/2016/5/13/chartex" xmlns:cx8="http://schemas.microsoft.com/office/drawing/2016/5/14/chartex" xmlns:mc="http://schemas.openxmlformats.org/markup-compatibility/2006" xmlns:aink="http://schemas.microsoft.com/office/drawing/2016/ink" xmlns:am3d="http://schemas.microsoft.com/office/drawing/2017/model3d" xmlns:o="urn:schemas-microsoft-com:office:office" xmlns:r="http://schemas.openxmlformats.org/officeDocument/2006/relationships" xmlns:m="http://schemas.openxmlformats.org/officeDocument/2006/math" xmlns:v="urn:schemas-microsoft-com:vml" xmlns:wp14="http://schemas.microsoft.com/office/word/2010/wordprocessingDrawing" xmlns:wp="http://schemas.openxmlformats.org/drawingml/2006/wordprocessingDrawing" xmlns:w10="urn:schemas-microsoft-com:office:word" xmlns:w="http://schemas.openxmlformats.org/wordprocessingml/2006/main" xmlns:w14="http://schemas.microsoft.com/office/word/2010/wordml" xmlns:w15="http://schemas.microsoft.com/office/word/2012/wordml" xmlns:w16cex="http://schemas.microsoft.com/office/word/2018/wordml/cex" xmlns:w16cid="http://schemas.microsoft.com/office/word/2016/wordml/cid" xmlns:w16="http://schemas.microsoft.com/office/word/2018/wordml" xmlns:w16se="http://schemas.microsoft.com/office/word/2015/wordml/symex" xmlns:wpg="http://schemas.microsoft.com/office/word/2010/wordprocessingGroup" xmlns:wpi="http://schemas.microsoft.com/office/word/2010/wordprocessingInk" xmlns:wne="http://schemas.microsoft.com/office/word/2006/wordml" xmlns:wps="http://schemas.microsoft.com/office/word/2010/wordprocessingShape" mc:Ignorable="w14 w15 w16se w16cid w16 w16cex wp14">
+<w:ftr xmlns:wpc="http://schemas.microsoft.com/office/word/2010/wordprocessingCanvas" xmlns:cx="http://schemas.microsoft.com/office/drawing/2014/chartex" xmlns:cx1="http://schemas.microsoft.com/office/drawing/2015/9/8/chartex" xmlns:cx2="http://schemas.microsoft.com/office/drawing/2015/10/21/chartex" xmlns:cx3="http://schemas.microsoft.com/office/drawing/2016/5/9/chartex" xmlns:cx4="http://schemas.microsoft.com/office/drawing/2016/5/10/chartex" xmlns:cx5="http://schemas.microsoft.com/office/drawing/2016/5/11/chartex" xmlns:cx6="http://schemas.microsoft.com/office/drawing/2016/5/12/chartex" xmlns:cx7="http://schemas.microsoft.com/office/drawing/2016/5/13/chartex" xmlns:cx8="http://schemas.microsoft.com/office/drawing/2016/5/14/chartex" xmlns:mc="http://schemas.openxmlformats.org/markup-compatibility/2006" xmlns:aink="http://schemas.microsoft.com/office/drawing/2016/ink" xmlns:am3d="http://schemas.microsoft.com/office/drawing/2017/model3d" xmlns:o="urn:schemas-microsoft-com:office:office" xmlns:r="http://schemas.openxmlformats.org/officeDocument/2006/relationships" xmlns:m="http://schemas.openxmlformats.org/officeDocument/2006/math" xmlns:v="urn:schemas-microsoft-com:vml" xmlns:wp14="http://schemas.microsoft.com/office/word/2010/wordprocessingDrawing" xmlns:wp="http://schemas.openxmlformats.org/drawingml/2006/wordprocessingDrawing" xmlns:w10="urn:schemas-microsoft-com:office:word" xmlns:w="http://schemas.openxmlformats.org/wordprocessingml/2006/main" xmlns:w14="http://schemas.microsoft.com/office/word/2010/wordml" xmlns:w15="http://schemas.microsoft.com/office/word/2012/wordml" xmlns:w16cid="http://schemas.microsoft.com/office/word/2016/wordml/cid" xmlns:w16se="http://schemas.microsoft.com/office/word/2015/wordml/symex" xmlns:wpg="http://schemas.microsoft.com/office/word/2010/wordprocessingGroup" xmlns:wpi="http://schemas.microsoft.com/office/word/2010/wordprocessingInk" xmlns:wne="http://schemas.microsoft.com/office/word/2006/wordml" xmlns:wps="http://schemas.microsoft.com/office/word/2010/wordprocessingShape" mc:Ignorable="w14 w15 w16se w16cid wp14">
   <w:p>
     <w:pPr>
       <w:pStyle w:val="Footer"/>
@@ -1136,7 +1214,7 @@
 </file>
 
 <file path=word/footnotes.xml><?xml version="1.0" encoding="utf-8"?>
-<w:footnotes xmlns:wpc="http://schemas.microsoft.com/office/word/2010/wordprocessingCanvas" xmlns:cx="http://schemas.microsoft.com/office/drawing/2014/chartex" xmlns:cx1="http://schemas.microsoft.com/office/drawing/2015/9/8/chartex" xmlns:cx2="http://schemas.microsoft.com/office/drawing/2015/10/21/chartex" xmlns:cx3="http://schemas.microsoft.com/office/drawing/2016/5/9/chartex" xmlns:cx4="http://schemas.microsoft.com/office/drawing/2016/5/10/chartex" xmlns:cx5="http://schemas.microsoft.com/office/drawing/2016/5/11/chartex" xmlns:cx6="http://schemas.microsoft.com/office/drawing/2016/5/12/chartex" xmlns:cx7="http://schemas.microsoft.com/office/drawing/2016/5/13/chartex" xmlns:cx8="http://schemas.microsoft.com/office/drawing/2016/5/14/chartex" xmlns:mc="http://schemas.openxmlformats.org/markup-compatibility/2006" xmlns:aink="http://schemas.microsoft.com/office/drawing/2016/ink" xmlns:am3d="http://schemas.microsoft.com/office/drawing/2017/model3d" xmlns:o="urn:schemas-microsoft-com:office:office" xmlns:r="http://schemas.openxmlformats.org/officeDocument/2006/relationships" xmlns:m="http://schemas.openxmlformats.org/officeDocument/2006/math" xmlns:v="urn:schemas-microsoft-com:vml" xmlns:wp14="http://schemas.microsoft.com/office/word/2010/wordprocessingDrawing" xmlns:wp="http://schemas.openxmlformats.org/drawingml/2006/wordprocessingDrawing" xmlns:w10="urn:schemas-microsoft-com:office:word" xmlns:w="http://schemas.openxmlformats.org/wordprocessingml/2006/main" xmlns:w14="http://schemas.microsoft.com/office/word/2010/wordml" xmlns:w15="http://schemas.microsoft.com/office/word/2012/wordml" xmlns:w16cex="http://schemas.microsoft.com/office/word/2018/wordml/cex" xmlns:w16cid="http://schemas.microsoft.com/office/word/2016/wordml/cid" xmlns:w16="http://schemas.microsoft.com/office/word/2018/wordml" xmlns:w16se="http://schemas.microsoft.com/office/word/2015/wordml/symex" xmlns:wpg="http://schemas.microsoft.com/office/word/2010/wordprocessingGroup" xmlns:wpi="http://schemas.microsoft.com/office/word/2010/wordprocessingInk" xmlns:wne="http://schemas.microsoft.com/office/word/2006/wordml" xmlns:wps="http://schemas.microsoft.com/office/word/2010/wordprocessingShape" mc:Ignorable="w14 w15 w16se w16cid w16 w16cex wp14">
+<w:footnotes xmlns:wpc="http://schemas.microsoft.com/office/word/2010/wordprocessingCanvas" xmlns:cx="http://schemas.microsoft.com/office/drawing/2014/chartex" xmlns:cx1="http://schemas.microsoft.com/office/drawing/2015/9/8/chartex" xmlns:cx2="http://schemas.microsoft.com/office/drawing/2015/10/21/chartex" xmlns:cx3="http://schemas.microsoft.com/office/drawing/2016/5/9/chartex" xmlns:cx4="http://schemas.microsoft.com/office/drawing/2016/5/10/chartex" xmlns:cx5="http://schemas.microsoft.com/office/drawing/2016/5/11/chartex" xmlns:cx6="http://schemas.microsoft.com/office/drawing/2016/5/12/chartex" xmlns:cx7="http://schemas.microsoft.com/office/drawing/2016/5/13/chartex" xmlns:cx8="http://schemas.microsoft.com/office/drawing/2016/5/14/chartex" xmlns:mc="http://schemas.openxmlformats.org/markup-compatibility/2006" xmlns:aink="http://schemas.microsoft.com/office/drawing/2016/ink" xmlns:am3d="http://schemas.microsoft.com/office/drawing/2017/model3d" xmlns:o="urn:schemas-microsoft-com:office:office" xmlns:r="http://schemas.openxmlformats.org/officeDocument/2006/relationships" xmlns:m="http://schemas.openxmlformats.org/officeDocument/2006/math" xmlns:v="urn:schemas-microsoft-com:vml" xmlns:wp14="http://schemas.microsoft.com/office/word/2010/wordprocessingDrawing" xmlns:wp="http://schemas.openxmlformats.org/drawingml/2006/wordprocessingDrawing" xmlns:w10="urn:schemas-microsoft-com:office:word" xmlns:w="http://schemas.openxmlformats.org/wordprocessingml/2006/main" xmlns:w14="http://schemas.microsoft.com/office/word/2010/wordml" xmlns:w15="http://schemas.microsoft.com/office/word/2012/wordml" xmlns:w16cid="http://schemas.microsoft.com/office/word/2016/wordml/cid" xmlns:w16se="http://schemas.microsoft.com/office/word/2015/wordml/symex" xmlns:wpg="http://schemas.microsoft.com/office/word/2010/wordprocessingGroup" xmlns:wpi="http://schemas.microsoft.com/office/word/2010/wordprocessingInk" xmlns:wne="http://schemas.microsoft.com/office/word/2006/wordml" xmlns:wps="http://schemas.microsoft.com/office/word/2010/wordprocessingShape" mc:Ignorable="w14 w15 w16se w16cid wp14">
   <w:footnote w:type="separator" w:id="-1">
     <w:p>
       <w:pPr>
@@ -1161,7 +1239,7 @@
 </file>
 
 <file path=word/header1.xml><?xml version="1.0" encoding="utf-8"?>
-<w:hdr xmlns:wpc="http://schemas.microsoft.com/office/word/2010/wordprocessingCanvas" xmlns:cx="http://schemas.microsoft.com/office/drawing/2014/chartex" xmlns:cx1="http://schemas.microsoft.com/office/drawing/2015/9/8/chartex" xmlns:cx2="http://schemas.microsoft.com/office/drawing/2015/10/21/chartex" xmlns:cx3="http://schemas.microsoft.com/office/drawing/2016/5/9/chartex" xmlns:cx4="http://schemas.microsoft.com/office/drawing/2016/5/10/chartex" xmlns:cx5="http://schemas.microsoft.com/office/drawing/2016/5/11/chartex" xmlns:cx6="http://schemas.microsoft.com/office/drawing/2016/5/12/chartex" xmlns:cx7="http://schemas.microsoft.com/office/drawing/2016/5/13/chartex" xmlns:cx8="http://schemas.microsoft.com/office/drawing/2016/5/14/chartex" xmlns:mc="http://schemas.openxmlformats.org/markup-compatibility/2006" xmlns:aink="http://schemas.microsoft.com/office/drawing/2016/ink" xmlns:am3d="http://schemas.microsoft.com/office/drawing/2017/model3d" xmlns:o="urn:schemas-microsoft-com:office:office" xmlns:r="http://schemas.openxmlformats.org/officeDocument/2006/relationships" xmlns:m="http://schemas.openxmlformats.org/officeDocument/2006/math" xmlns:v="urn:schemas-microsoft-com:vml" xmlns:wp14="http://schemas.microsoft.com/office/word/2010/wordprocessingDrawing" xmlns:wp="http://schemas.openxmlformats.org/drawingml/2006/wordprocessingDrawing" xmlns:w10="urn:schemas-microsoft-com:office:word" xmlns:w="http://schemas.openxmlformats.org/wordprocessingml/2006/main" xmlns:w14="http://schemas.microsoft.com/office/word/2010/wordml" xmlns:w15="http://schemas.microsoft.com/office/word/2012/wordml" xmlns:w16cex="http://schemas.microsoft.com/office/word/2018/wordml/cex" xmlns:w16cid="http://schemas.microsoft.com/office/word/2016/wordml/cid" xmlns:w16="http://schemas.microsoft.com/office/word/2018/wordml" xmlns:w16se="http://schemas.microsoft.com/office/word/2015/wordml/symex" xmlns:wpg="http://schemas.microsoft.com/office/word/2010/wordprocessingGroup" xmlns:wpi="http://schemas.microsoft.com/office/word/2010/wordprocessingInk" xmlns:wne="http://schemas.microsoft.com/office/word/2006/wordml" xmlns:wps="http://schemas.microsoft.com/office/word/2010/wordprocessingShape" mc:Ignorable="w14 w15 w16se w16cid w16 w16cex wp14">
+<w:hdr xmlns:wpc="http://schemas.microsoft.com/office/word/2010/wordprocessingCanvas" xmlns:cx="http://schemas.microsoft.com/office/drawing/2014/chartex" xmlns:cx1="http://schemas.microsoft.com/office/drawing/2015/9/8/chartex" xmlns:cx2="http://schemas.microsoft.com/office/drawing/2015/10/21/chartex" xmlns:cx3="http://schemas.microsoft.com/office/drawing/2016/5/9/chartex" xmlns:cx4="http://schemas.microsoft.com/office/drawing/2016/5/10/chartex" xmlns:cx5="http://schemas.microsoft.com/office/drawing/2016/5/11/chartex" xmlns:cx6="http://schemas.microsoft.com/office/drawing/2016/5/12/chartex" xmlns:cx7="http://schemas.microsoft.com/office/drawing/2016/5/13/chartex" xmlns:cx8="http://schemas.microsoft.com/office/drawing/2016/5/14/chartex" xmlns:mc="http://schemas.openxmlformats.org/markup-compatibility/2006" xmlns:aink="http://schemas.microsoft.com/office/drawing/2016/ink" xmlns:am3d="http://schemas.microsoft.com/office/drawing/2017/model3d" xmlns:o="urn:schemas-microsoft-com:office:office" xmlns:r="http://schemas.openxmlformats.org/officeDocument/2006/relationships" xmlns:m="http://schemas.openxmlformats.org/officeDocument/2006/math" xmlns:v="urn:schemas-microsoft-com:vml" xmlns:wp14="http://schemas.microsoft.com/office/word/2010/wordprocessingDrawing" xmlns:wp="http://schemas.openxmlformats.org/drawingml/2006/wordprocessingDrawing" xmlns:w10="urn:schemas-microsoft-com:office:word" xmlns:w="http://schemas.openxmlformats.org/wordprocessingml/2006/main" xmlns:w14="http://schemas.microsoft.com/office/word/2010/wordml" xmlns:w15="http://schemas.microsoft.com/office/word/2012/wordml" xmlns:w16cid="http://schemas.microsoft.com/office/word/2016/wordml/cid" xmlns:w16se="http://schemas.microsoft.com/office/word/2015/wordml/symex" xmlns:wpg="http://schemas.microsoft.com/office/word/2010/wordprocessingGroup" xmlns:wpi="http://schemas.microsoft.com/office/word/2010/wordprocessingInk" xmlns:wne="http://schemas.microsoft.com/office/word/2006/wordml" xmlns:wps="http://schemas.microsoft.com/office/word/2010/wordprocessingShape" mc:Ignorable="w14 w15 w16se w16cid wp14">
   <w:p>
     <w:pPr>
       <w:pStyle w:val="Header"/>
@@ -1171,7 +1249,7 @@
 </file>
 
 <file path=word/header2.xml><?xml version="1.0" encoding="utf-8"?>
-<w:hdr xmlns:wpc="http://schemas.microsoft.com/office/word/2010/wordprocessingCanvas" xmlns:cx="http://schemas.microsoft.com/office/drawing/2014/chartex" xmlns:cx1="http://schemas.microsoft.com/office/drawing/2015/9/8/chartex" xmlns:cx2="http://schemas.microsoft.com/office/drawing/2015/10/21/chartex" xmlns:cx3="http://schemas.microsoft.com/office/drawing/2016/5/9/chartex" xmlns:cx4="http://schemas.microsoft.com/office/drawing/2016/5/10/chartex" xmlns:cx5="http://schemas.microsoft.com/office/drawing/2016/5/11/chartex" xmlns:cx6="http://schemas.microsoft.com/office/drawing/2016/5/12/chartex" xmlns:cx7="http://schemas.microsoft.com/office/drawing/2016/5/13/chartex" xmlns:cx8="http://schemas.microsoft.com/office/drawing/2016/5/14/chartex" xmlns:mc="http://schemas.openxmlformats.org/markup-compatibility/2006" xmlns:aink="http://schemas.microsoft.com/office/drawing/2016/ink" xmlns:am3d="http://schemas.microsoft.com/office/drawing/2017/model3d" xmlns:o="urn:schemas-microsoft-com:office:office" xmlns:r="http://schemas.openxmlformats.org/officeDocument/2006/relationships" xmlns:m="http://schemas.openxmlformats.org/officeDocument/2006/math" xmlns:v="urn:schemas-microsoft-com:vml" xmlns:wp14="http://schemas.microsoft.com/office/word/2010/wordprocessingDrawing" xmlns:wp="http://schemas.openxmlformats.org/drawingml/2006/wordprocessingDrawing" xmlns:w10="urn:schemas-microsoft-com:office:word" xmlns:w="http://schemas.openxmlformats.org/wordprocessingml/2006/main" xmlns:w14="http://schemas.microsoft.com/office/word/2010/wordml" xmlns:w15="http://schemas.microsoft.com/office/word/2012/wordml" xmlns:w16cex="http://schemas.microsoft.com/office/word/2018/wordml/cex" xmlns:w16cid="http://schemas.microsoft.com/office/word/2016/wordml/cid" xmlns:w16="http://schemas.microsoft.com/office/word/2018/wordml" xmlns:w16se="http://schemas.microsoft.com/office/word/2015/wordml/symex" xmlns:wpg="http://schemas.microsoft.com/office/word/2010/wordprocessingGroup" xmlns:wpi="http://schemas.microsoft.com/office/word/2010/wordprocessingInk" xmlns:wne="http://schemas.microsoft.com/office/word/2006/wordml" xmlns:wps="http://schemas.microsoft.com/office/word/2010/wordprocessingShape" mc:Ignorable="w14 w15 w16se w16cid w16 w16cex wp14">
+<w:hdr xmlns:wpc="http://schemas.microsoft.com/office/word/2010/wordprocessingCanvas" xmlns:cx="http://schemas.microsoft.com/office/drawing/2014/chartex" xmlns:cx1="http://schemas.microsoft.com/office/drawing/2015/9/8/chartex" xmlns:cx2="http://schemas.microsoft.com/office/drawing/2015/10/21/chartex" xmlns:cx3="http://schemas.microsoft.com/office/drawing/2016/5/9/chartex" xmlns:cx4="http://schemas.microsoft.com/office/drawing/2016/5/10/chartex" xmlns:cx5="http://schemas.microsoft.com/office/drawing/2016/5/11/chartex" xmlns:cx6="http://schemas.microsoft.com/office/drawing/2016/5/12/chartex" xmlns:cx7="http://schemas.microsoft.com/office/drawing/2016/5/13/chartex" xmlns:cx8="http://schemas.microsoft.com/office/drawing/2016/5/14/chartex" xmlns:mc="http://schemas.openxmlformats.org/markup-compatibility/2006" xmlns:aink="http://schemas.microsoft.com/office/drawing/2016/ink" xmlns:am3d="http://schemas.microsoft.com/office/drawing/2017/model3d" xmlns:o="urn:schemas-microsoft-com:office:office" xmlns:r="http://schemas.openxmlformats.org/officeDocument/2006/relationships" xmlns:m="http://schemas.openxmlformats.org/officeDocument/2006/math" xmlns:v="urn:schemas-microsoft-com:vml" xmlns:wp14="http://schemas.microsoft.com/office/word/2010/wordprocessingDrawing" xmlns:wp="http://schemas.openxmlformats.org/drawingml/2006/wordprocessingDrawing" xmlns:w10="urn:schemas-microsoft-com:office:word" xmlns:w="http://schemas.openxmlformats.org/wordprocessingml/2006/main" xmlns:w14="http://schemas.microsoft.com/office/word/2010/wordml" xmlns:w15="http://schemas.microsoft.com/office/word/2012/wordml" xmlns:w16cid="http://schemas.microsoft.com/office/word/2016/wordml/cid" xmlns:w16se="http://schemas.microsoft.com/office/word/2015/wordml/symex" xmlns:wpg="http://schemas.microsoft.com/office/word/2010/wordprocessingGroup" xmlns:wpi="http://schemas.microsoft.com/office/word/2010/wordprocessingInk" xmlns:wne="http://schemas.microsoft.com/office/word/2006/wordml" xmlns:wps="http://schemas.microsoft.com/office/word/2010/wordprocessingShape" mc:Ignorable="w14 w15 w16se w16cid wp14">
   <w:p>
     <w:pPr>
       <w:pStyle w:val="Header"/>
@@ -1181,7 +1259,7 @@
 </file>
 
 <file path=word/header3.xml><?xml version="1.0" encoding="utf-8"?>
-<w:hdr xmlns:wpc="http://schemas.microsoft.com/office/word/2010/wordprocessingCanvas" xmlns:cx="http://schemas.microsoft.com/office/drawing/2014/chartex" xmlns:cx1="http://schemas.microsoft.com/office/drawing/2015/9/8/chartex" xmlns:cx2="http://schemas.microsoft.com/office/drawing/2015/10/21/chartex" xmlns:cx3="http://schemas.microsoft.com/office/drawing/2016/5/9/chartex" xmlns:cx4="http://schemas.microsoft.com/office/drawing/2016/5/10/chartex" xmlns:cx5="http://schemas.microsoft.com/office/drawing/2016/5/11/chartex" xmlns:cx6="http://schemas.microsoft.com/office/drawing/2016/5/12/chartex" xmlns:cx7="http://schemas.microsoft.com/office/drawing/2016/5/13/chartex" xmlns:cx8="http://schemas.microsoft.com/office/drawing/2016/5/14/chartex" xmlns:mc="http://schemas.openxmlformats.org/markup-compatibility/2006" xmlns:aink="http://schemas.microsoft.com/office/drawing/2016/ink" xmlns:am3d="http://schemas.microsoft.com/office/drawing/2017/model3d" xmlns:o="urn:schemas-microsoft-com:office:office" xmlns:r="http://schemas.openxmlformats.org/officeDocument/2006/relationships" xmlns:m="http://schemas.openxmlformats.org/officeDocument/2006/math" xmlns:v="urn:schemas-microsoft-com:vml" xmlns:wp14="http://schemas.microsoft.com/office/word/2010/wordprocessingDrawing" xmlns:wp="http://schemas.openxmlformats.org/drawingml/2006/wordprocessingDrawing" xmlns:w10="urn:schemas-microsoft-com:office:word" xmlns:w="http://schemas.openxmlformats.org/wordprocessingml/2006/main" xmlns:w14="http://schemas.microsoft.com/office/word/2010/wordml" xmlns:w15="http://schemas.microsoft.com/office/word/2012/wordml" xmlns:w16cex="http://schemas.microsoft.com/office/word/2018/wordml/cex" xmlns:w16cid="http://schemas.microsoft.com/office/word/2016/wordml/cid" xmlns:w16="http://schemas.microsoft.com/office/word/2018/wordml" xmlns:w16se="http://schemas.microsoft.com/office/word/2015/wordml/symex" xmlns:wpg="http://schemas.microsoft.com/office/word/2010/wordprocessingGroup" xmlns:wpi="http://schemas.microsoft.com/office/word/2010/wordprocessingInk" xmlns:wne="http://schemas.microsoft.com/office/word/2006/wordml" xmlns:wps="http://schemas.microsoft.com/office/word/2010/wordprocessingShape" mc:Ignorable="w14 w15 w16se w16cid w16 w16cex wp14">
+<w:hdr xmlns:wpc="http://schemas.microsoft.com/office/word/2010/wordprocessingCanvas" xmlns:cx="http://schemas.microsoft.com/office/drawing/2014/chartex" xmlns:cx1="http://schemas.microsoft.com/office/drawing/2015/9/8/chartex" xmlns:cx2="http://schemas.microsoft.com/office/drawing/2015/10/21/chartex" xmlns:cx3="http://schemas.microsoft.com/office/drawing/2016/5/9/chartex" xmlns:cx4="http://schemas.microsoft.com/office/drawing/2016/5/10/chartex" xmlns:cx5="http://schemas.microsoft.com/office/drawing/2016/5/11/chartex" xmlns:cx6="http://schemas.microsoft.com/office/drawing/2016/5/12/chartex" xmlns:cx7="http://schemas.microsoft.com/office/drawing/2016/5/13/chartex" xmlns:cx8="http://schemas.microsoft.com/office/drawing/2016/5/14/chartex" xmlns:mc="http://schemas.openxmlformats.org/markup-compatibility/2006" xmlns:aink="http://schemas.microsoft.com/office/drawing/2016/ink" xmlns:am3d="http://schemas.microsoft.com/office/drawing/2017/model3d" xmlns:o="urn:schemas-microsoft-com:office:office" xmlns:r="http://schemas.openxmlformats.org/officeDocument/2006/relationships" xmlns:m="http://schemas.openxmlformats.org/officeDocument/2006/math" xmlns:v="urn:schemas-microsoft-com:vml" xmlns:wp14="http://schemas.microsoft.com/office/word/2010/wordprocessingDrawing" xmlns:wp="http://schemas.openxmlformats.org/drawingml/2006/wordprocessingDrawing" xmlns:w10="urn:schemas-microsoft-com:office:word" xmlns:w="http://schemas.openxmlformats.org/wordprocessingml/2006/main" xmlns:w14="http://schemas.microsoft.com/office/word/2010/wordml" xmlns:w15="http://schemas.microsoft.com/office/word/2012/wordml" xmlns:w16cid="http://schemas.microsoft.com/office/word/2016/wordml/cid" xmlns:w16se="http://schemas.microsoft.com/office/word/2015/wordml/symex" xmlns:wpg="http://schemas.microsoft.com/office/word/2010/wordprocessingGroup" xmlns:wpi="http://schemas.microsoft.com/office/word/2010/wordprocessingInk" xmlns:wne="http://schemas.microsoft.com/office/word/2006/wordml" xmlns:wps="http://schemas.microsoft.com/office/word/2010/wordprocessingShape" mc:Ignorable="w14 w15 w16se w16cid wp14">
   <w:p>
     <w:pPr>
       <w:pStyle w:val="Header"/>
@@ -1191,7 +1269,7 @@
 </file>
 
 <file path=word/numbering.xml><?xml version="1.0" encoding="utf-8"?>
-<w:numbering xmlns:wpc="http://schemas.microsoft.com/office/word/2010/wordprocessingCanvas" xmlns:cx="http://schemas.microsoft.com/office/drawing/2014/chartex" xmlns:cx1="http://schemas.microsoft.com/office/drawing/2015/9/8/chartex" xmlns:cx2="http://schemas.microsoft.com/office/drawing/2015/10/21/chartex" xmlns:cx3="http://schemas.microsoft.com/office/drawing/2016/5/9/chartex" xmlns:cx4="http://schemas.microsoft.com/office/drawing/2016/5/10/chartex" xmlns:cx5="http://schemas.microsoft.com/office/drawing/2016/5/11/chartex" xmlns:cx6="http://schemas.microsoft.com/office/drawing/2016/5/12/chartex" xmlns:cx7="http://schemas.microsoft.com/office/drawing/2016/5/13/chartex" xmlns:cx8="http://schemas.microsoft.com/office/drawing/2016/5/14/chartex" xmlns:mc="http://schemas.openxmlformats.org/markup-compatibility/2006" xmlns:aink="http://schemas.microsoft.com/office/drawing/2016/ink" xmlns:am3d="http://schemas.microsoft.com/office/drawing/2017/model3d" xmlns:o="urn:schemas-microsoft-com:office:office" xmlns:r="http://schemas.openxmlformats.org/officeDocument/2006/relationships" xmlns:m="http://schemas.openxmlformats.org/officeDocument/2006/math" xmlns:v="urn:schemas-microsoft-com:vml" xmlns:wp14="http://schemas.microsoft.com/office/word/2010/wordprocessingDrawing" xmlns:wp="http://schemas.openxmlformats.org/drawingml/2006/wordprocessingDrawing" xmlns:w10="urn:schemas-microsoft-com:office:word" xmlns:w="http://schemas.openxmlformats.org/wordprocessingml/2006/main" xmlns:w14="http://schemas.microsoft.com/office/word/2010/wordml" xmlns:w15="http://schemas.microsoft.com/office/word/2012/wordml" xmlns:w16cex="http://schemas.microsoft.com/office/word/2018/wordml/cex" xmlns:w16cid="http://schemas.microsoft.com/office/word/2016/wordml/cid" xmlns:w16="http://schemas.microsoft.com/office/word/2018/wordml" xmlns:w16se="http://schemas.microsoft.com/office/word/2015/wordml/symex" xmlns:wpg="http://schemas.microsoft.com/office/word/2010/wordprocessingGroup" xmlns:wpi="http://schemas.microsoft.com/office/word/2010/wordprocessingInk" xmlns:wne="http://schemas.microsoft.com/office/word/2006/wordml" xmlns:wps="http://schemas.microsoft.com/office/word/2010/wordprocessingShape" mc:Ignorable="w14 w15 w16se w16cid w16 w16cex wp14">
+<w:numbering xmlns:wpc="http://schemas.microsoft.com/office/word/2010/wordprocessingCanvas" xmlns:cx="http://schemas.microsoft.com/office/drawing/2014/chartex" xmlns:cx1="http://schemas.microsoft.com/office/drawing/2015/9/8/chartex" xmlns:cx2="http://schemas.microsoft.com/office/drawing/2015/10/21/chartex" xmlns:cx3="http://schemas.microsoft.com/office/drawing/2016/5/9/chartex" xmlns:cx4="http://schemas.microsoft.com/office/drawing/2016/5/10/chartex" xmlns:cx5="http://schemas.microsoft.com/office/drawing/2016/5/11/chartex" xmlns:cx6="http://schemas.microsoft.com/office/drawing/2016/5/12/chartex" xmlns:cx7="http://schemas.microsoft.com/office/drawing/2016/5/13/chartex" xmlns:cx8="http://schemas.microsoft.com/office/drawing/2016/5/14/chartex" xmlns:mc="http://schemas.openxmlformats.org/markup-compatibility/2006" xmlns:aink="http://schemas.microsoft.com/office/drawing/2016/ink" xmlns:am3d="http://schemas.microsoft.com/office/drawing/2017/model3d" xmlns:o="urn:schemas-microsoft-com:office:office" xmlns:r="http://schemas.openxmlformats.org/officeDocument/2006/relationships" xmlns:m="http://schemas.openxmlformats.org/officeDocument/2006/math" xmlns:v="urn:schemas-microsoft-com:vml" xmlns:wp14="http://schemas.microsoft.com/office/word/2010/wordprocessingDrawing" xmlns:wp="http://schemas.openxmlformats.org/drawingml/2006/wordprocessingDrawing" xmlns:w10="urn:schemas-microsoft-com:office:word" xmlns:w="http://schemas.openxmlformats.org/wordprocessingml/2006/main" xmlns:w14="http://schemas.microsoft.com/office/word/2010/wordml" xmlns:w15="http://schemas.microsoft.com/office/word/2012/wordml" xmlns:w16cid="http://schemas.microsoft.com/office/word/2016/wordml/cid" xmlns:w16se="http://schemas.microsoft.com/office/word/2015/wordml/symex" xmlns:wpg="http://schemas.microsoft.com/office/word/2010/wordprocessingGroup" xmlns:wpi="http://schemas.microsoft.com/office/word/2010/wordprocessingInk" xmlns:wne="http://schemas.microsoft.com/office/word/2006/wordml" xmlns:wps="http://schemas.microsoft.com/office/word/2010/wordprocessingShape" mc:Ignorable="w14 w15 w16se w16cid wp14">
   <w:abstractNum w:abstractNumId="0" w15:restartNumberingAfterBreak="0">
     <w:nsid w:val="20005B73"/>
     <w:multiLevelType w:val="hybridMultilevel"/>
@@ -1558,7 +1636,7 @@
 </file>
 
 <file path=word/styles.xml><?xml version="1.0" encoding="utf-8"?>
-<w:styles xmlns:mc="http://schemas.openxmlformats.org/markup-compatibility/2006" xmlns:r="http://schemas.openxmlformats.org/officeDocument/2006/relationships" xmlns:w="http://schemas.openxmlformats.org/wordprocessingml/2006/main" xmlns:w14="http://schemas.microsoft.com/office/word/2010/wordml" xmlns:w15="http://schemas.microsoft.com/office/word/2012/wordml" xmlns:w16cex="http://schemas.microsoft.com/office/word/2018/wordml/cex" xmlns:w16cid="http://schemas.microsoft.com/office/word/2016/wordml/cid" xmlns:w16="http://schemas.microsoft.com/office/word/2018/wordml" xmlns:w16se="http://schemas.microsoft.com/office/word/2015/wordml/symex" mc:Ignorable="w14 w15 w16se w16cid w16 w16cex">
+<w:styles xmlns:mc="http://schemas.openxmlformats.org/markup-compatibility/2006" xmlns:r="http://schemas.openxmlformats.org/officeDocument/2006/relationships" xmlns:w="http://schemas.openxmlformats.org/wordprocessingml/2006/main" xmlns:w14="http://schemas.microsoft.com/office/word/2010/wordml" xmlns:w15="http://schemas.microsoft.com/office/word/2012/wordml" xmlns:w16cid="http://schemas.microsoft.com/office/word/2016/wordml/cid" xmlns:w16se="http://schemas.microsoft.com/office/word/2015/wordml/symex" mc:Ignorable="w14 w15 w16se w16cid">
   <w:docDefaults>
     <w:rPrDefault>
       <w:rPr>
@@ -1574,7 +1652,7 @@
       </w:pPr>
     </w:pPrDefault>
   </w:docDefaults>
-  <w:latentStyles w:defLockedState="0" w:defUIPriority="99" w:defSemiHidden="0" w:defUnhideWhenUsed="0" w:defQFormat="0" w:count="376">
+  <w:latentStyles w:defLockedState="0" w:defUIPriority="99" w:defSemiHidden="0" w:defUnhideWhenUsed="0" w:defQFormat="0" w:count="377">
     <w:lsdException w:name="Normal" w:uiPriority="0" w:qFormat="1"/>
     <w:lsdException w:name="heading 1" w:uiPriority="9" w:qFormat="1"/>
     <w:lsdException w:name="heading 2" w:semiHidden="1" w:uiPriority="9" w:unhideWhenUsed="1" w:qFormat="1"/>
@@ -1680,7 +1758,6 @@
     <w:lsdException w:name="HTML Sample" w:semiHidden="1" w:unhideWhenUsed="1"/>
     <w:lsdException w:name="HTML Typewriter" w:semiHidden="1" w:unhideWhenUsed="1"/>
     <w:lsdException w:name="HTML Variable" w:semiHidden="1" w:unhideWhenUsed="1"/>
-    <w:lsdException w:name="Normal Table" w:semiHidden="1" w:unhideWhenUsed="1"/>
     <w:lsdException w:name="annotation subject" w:semiHidden="1" w:unhideWhenUsed="1"/>
     <w:lsdException w:name="No List" w:semiHidden="1" w:unhideWhenUsed="1"/>
     <w:lsdException w:name="Outline List 1" w:semiHidden="1" w:unhideWhenUsed="1"/>
@@ -1727,10 +1804,8 @@
     <w:lsdException w:name="Table Subtle 2" w:semiHidden="1" w:unhideWhenUsed="1"/>
     <w:lsdException w:name="Table Web 1" w:semiHidden="1" w:unhideWhenUsed="1"/>
     <w:lsdException w:name="Table Web 2" w:semiHidden="1" w:unhideWhenUsed="1"/>
-    <w:lsdException w:name="Table Web 3" w:semiHidden="1" w:unhideWhenUsed="1"/>
     <w:lsdException w:name="Balloon Text" w:semiHidden="1" w:unhideWhenUsed="1"/>
     <w:lsdException w:name="Table Grid" w:uiPriority="39"/>
-    <w:lsdException w:name="Table Theme" w:semiHidden="1" w:unhideWhenUsed="1"/>
     <w:lsdException w:name="Placeholder Text" w:semiHidden="1"/>
     <w:lsdException w:name="No Spacing" w:uiPriority="1" w:qFormat="1"/>
     <w:lsdException w:name="Light Shading" w:uiPriority="60"/>
@@ -1951,6 +2026,7 @@
     <w:lsdException w:name="Hashtag" w:semiHidden="1" w:unhideWhenUsed="1"/>
     <w:lsdException w:name="Unresolved Mention" w:semiHidden="1" w:unhideWhenUsed="1"/>
     <w:lsdException w:name="Smart Link" w:semiHidden="1" w:unhideWhenUsed="1"/>
+    <w:lsdException w:name="Smart Link Error" w:semiHidden="1" w:unhideWhenUsed="1"/>
   </w:latentStyles>
   <w:style w:type="paragraph" w:default="1" w:styleId="Normal">
     <w:name w:val="Normal"/>
@@ -2413,7 +2489,7 @@
 </file>
 
 <file path=customXml/itemProps1.xml><?xml version="1.0" encoding="utf-8"?>
-<ds:datastoreItem xmlns:ds="http://schemas.openxmlformats.org/officeDocument/2006/customXml" ds:itemID="{605DF5D9-FCF4-45C7-84B7-2A1C788F9081}">
+<ds:datastoreItem xmlns:ds="http://schemas.openxmlformats.org/officeDocument/2006/customXml" ds:itemID="{D4227A4C-7B4B-452F-A148-B6D3C82B3363}">
   <ds:schemaRefs>
     <ds:schemaRef ds:uri="http://schemas.openxmlformats.org/officeDocument/2006/bibliography"/>
   </ds:schemaRefs>

</xml_diff>